<commit_message>
Added real-time infinite loop feature
Realtime_SPS_GUI now has a third optional input 'restartAtEnd'. By passing 'true' here the real-time orbit playback will continue from the start instead of ending when the end of the orbit is reached
</commit_message>
<xml_diff>
--- a/SPS Realtime Orbit GUI/Using the realtime GUI.docx
+++ b/SPS Realtime Orbit GUI/Using the realtime GUI.docx
@@ -1,6 +1,6 @@
 
 <file path=word/document.xml><?xml version="1.0" encoding="utf-8"?>
-<w:document xmlns:wpc="http://schemas.microsoft.com/office/word/2010/wordprocessingCanvas" xmlns:cx="http://schemas.microsoft.com/office/drawing/2014/chartex" xmlns:cx1="http://schemas.microsoft.com/office/drawing/2015/9/8/chartex" xmlns:cx2="http://schemas.microsoft.com/office/drawing/2015/10/21/chartex" xmlns:cx3="http://schemas.microsoft.com/office/drawing/2016/5/9/chartex" xmlns:cx4="http://schemas.microsoft.com/office/drawing/2016/5/10/chartex" xmlns:cx5="http://schemas.microsoft.com/office/drawing/2016/5/11/chartex" xmlns:cx6="http://schemas.microsoft.com/office/drawing/2016/5/12/chartex" xmlns:cx7="http://schemas.microsoft.com/office/drawing/2016/5/13/chartex" xmlns:cx8="http://schemas.microsoft.com/office/drawing/2016/5/14/chartex" xmlns:mc="http://schemas.openxmlformats.org/markup-compatibility/2006" xmlns:aink="http://schemas.microsoft.com/office/drawing/2016/ink" xmlns:am3d="http://schemas.microsoft.com/office/drawing/2017/model3d" xmlns:o="urn:schemas-microsoft-com:office:office" xmlns:r="http://schemas.openxmlformats.org/officeDocument/2006/relationships" xmlns:m="http://schemas.openxmlformats.org/officeDocument/2006/math" xmlns:v="urn:schemas-microsoft-com:vml" xmlns:wp14="http://schemas.microsoft.com/office/word/2010/wordprocessingDrawing" xmlns:wp="http://schemas.openxmlformats.org/drawingml/2006/wordprocessingDrawing" xmlns:w10="urn:schemas-microsoft-com:office:word" xmlns:w="http://schemas.openxmlformats.org/wordprocessingml/2006/main" xmlns:w14="http://schemas.microsoft.com/office/word/2010/wordml" xmlns:w15="http://schemas.microsoft.com/office/word/2012/wordml" xmlns:w16se="http://schemas.microsoft.com/office/word/2015/wordml/symex" xmlns:wpg="http://schemas.microsoft.com/office/word/2010/wordprocessingGroup" xmlns:wpi="http://schemas.microsoft.com/office/word/2010/wordprocessingInk" xmlns:wne="http://schemas.microsoft.com/office/word/2006/wordml" xmlns:wps="http://schemas.microsoft.com/office/word/2010/wordprocessingShape" mc:Ignorable="w14 w15 w16se wp14">
+<w:document xmlns:wpc="http://schemas.microsoft.com/office/word/2010/wordprocessingCanvas" xmlns:cx="http://schemas.microsoft.com/office/drawing/2014/chartex" xmlns:cx1="http://schemas.microsoft.com/office/drawing/2015/9/8/chartex" xmlns:cx2="http://schemas.microsoft.com/office/drawing/2015/10/21/chartex" xmlns:cx3="http://schemas.microsoft.com/office/drawing/2016/5/9/chartex" xmlns:cx4="http://schemas.microsoft.com/office/drawing/2016/5/10/chartex" xmlns:cx5="http://schemas.microsoft.com/office/drawing/2016/5/11/chartex" xmlns:cx6="http://schemas.microsoft.com/office/drawing/2016/5/12/chartex" xmlns:cx7="http://schemas.microsoft.com/office/drawing/2016/5/13/chartex" xmlns:cx8="http://schemas.microsoft.com/office/drawing/2016/5/14/chartex" xmlns:mc="http://schemas.openxmlformats.org/markup-compatibility/2006" xmlns:aink="http://schemas.microsoft.com/office/drawing/2016/ink" xmlns:am3d="http://schemas.microsoft.com/office/drawing/2017/model3d" xmlns:o="urn:schemas-microsoft-com:office:office" xmlns:r="http://schemas.openxmlformats.org/officeDocument/2006/relationships" xmlns:m="http://schemas.openxmlformats.org/officeDocument/2006/math" xmlns:v="urn:schemas-microsoft-com:vml" xmlns:wp14="http://schemas.microsoft.com/office/word/2010/wordprocessingDrawing" xmlns:wp="http://schemas.openxmlformats.org/drawingml/2006/wordprocessingDrawing" xmlns:w10="urn:schemas-microsoft-com:office:word" xmlns:w="http://schemas.openxmlformats.org/wordprocessingml/2006/main" xmlns:w14="http://schemas.microsoft.com/office/word/2010/wordml" xmlns:w15="http://schemas.microsoft.com/office/word/2012/wordml" xmlns:w16cid="http://schemas.microsoft.com/office/word/2016/wordml/cid" xmlns:w16se="http://schemas.microsoft.com/office/word/2015/wordml/symex" xmlns:wpg="http://schemas.microsoft.com/office/word/2010/wordprocessingGroup" xmlns:wpi="http://schemas.microsoft.com/office/word/2010/wordprocessingInk" xmlns:wne="http://schemas.microsoft.com/office/word/2006/wordml" xmlns:wps="http://schemas.microsoft.com/office/word/2010/wordprocessingShape" mc:Ignorable="w14 w15 w16se w16cid wp14">
   <w:body>
     <w:p>
       <w:pPr>
@@ -90,17 +90,33 @@
         </w:rPr>
         <w:t>copy exactly the setup from “</w:t>
       </w:r>
+      <w:proofErr w:type="spellStart"/>
       <w:r>
         <w:rPr>
           <w:b/>
         </w:rPr>
-        <w:t>runManual_SPS_GUI”</w:t>
-      </w:r>
+        <w:t>runManual_SPS_GUI</w:t>
+      </w:r>
+      <w:proofErr w:type="spellEnd"/>
       <w:r>
         <w:rPr>
           <w:b/>
         </w:rPr>
-        <w:t xml:space="preserve"> into “runRealtime_SPS_GUI”.</w:t>
+        <w:t>” into “</w:t>
+      </w:r>
+      <w:proofErr w:type="spellStart"/>
+      <w:r>
+        <w:rPr>
+          <w:b/>
+        </w:rPr>
+        <w:t>runRealtime_SPS_GUI</w:t>
+      </w:r>
+      <w:proofErr w:type="spellEnd"/>
+      <w:r>
+        <w:rPr>
+          <w:b/>
+        </w:rPr>
+        <w:t>”.</w:t>
       </w:r>
       <w:r>
         <w:t xml:space="preserve"> I.e. </w:t>
@@ -248,72 +264,284 @@
         <w:spacing w:after="0" w:line="240" w:lineRule="auto"/>
         <w:rPr>
           <w:rFonts w:ascii="Courier New" w:hAnsi="Courier New" w:cs="Courier New"/>
+          <w:color w:val="000000"/>
+          <w:sz w:val="20"/>
+          <w:szCs w:val="20"/>
+        </w:rPr>
+      </w:pPr>
+      <w:r>
+        <w:rPr>
+          <w:rFonts w:ascii="Courier New" w:hAnsi="Courier New" w:cs="Courier New"/>
+          <w:color w:val="000000"/>
+          <w:sz w:val="20"/>
+          <w:szCs w:val="20"/>
+        </w:rPr>
+        <w:t>SPS_LABELS = {</w:t>
+      </w:r>
+      <w:r>
+        <w:rPr>
+          <w:rFonts w:ascii="Courier New" w:hAnsi="Courier New" w:cs="Courier New"/>
+          <w:color w:val="A020F0"/>
+          <w:sz w:val="20"/>
+          <w:szCs w:val="20"/>
+        </w:rPr>
+        <w:t>'MPPT 1'</w:t>
+      </w:r>
+      <w:r>
+        <w:rPr>
+          <w:rFonts w:ascii="Courier New" w:hAnsi="Courier New" w:cs="Courier New"/>
+          <w:color w:val="000000"/>
+          <w:sz w:val="20"/>
+          <w:szCs w:val="20"/>
+        </w:rPr>
+        <w:t xml:space="preserve"> </w:t>
+      </w:r>
+      <w:r>
+        <w:rPr>
+          <w:rFonts w:ascii="Courier New" w:hAnsi="Courier New" w:cs="Courier New"/>
+          <w:color w:val="A020F0"/>
+          <w:sz w:val="20"/>
+          <w:szCs w:val="20"/>
+        </w:rPr>
+        <w:t>'MPPT 2'</w:t>
+      </w:r>
+      <w:r>
+        <w:rPr>
+          <w:rFonts w:ascii="Courier New" w:hAnsi="Courier New" w:cs="Courier New"/>
+          <w:color w:val="000000"/>
+          <w:sz w:val="20"/>
+          <w:szCs w:val="20"/>
+        </w:rPr>
+        <w:t xml:space="preserve"> </w:t>
+      </w:r>
+      <w:r>
+        <w:rPr>
+          <w:rFonts w:ascii="Courier New" w:hAnsi="Courier New" w:cs="Courier New"/>
+          <w:color w:val="A020F0"/>
+          <w:sz w:val="20"/>
+          <w:szCs w:val="20"/>
+        </w:rPr>
+        <w:t>'MPPT 3'</w:t>
+      </w:r>
+      <w:r>
+        <w:rPr>
+          <w:rFonts w:ascii="Courier New" w:hAnsi="Courier New" w:cs="Courier New"/>
+          <w:color w:val="000000"/>
+          <w:sz w:val="20"/>
+          <w:szCs w:val="20"/>
+        </w:rPr>
+        <w:t>};</w:t>
+      </w:r>
+    </w:p>
+    <w:p>
+      <w:pPr>
+        <w:autoSpaceDE w:val="0"/>
+        <w:autoSpaceDN w:val="0"/>
+        <w:adjustRightInd w:val="0"/>
+        <w:spacing w:after="0" w:line="240" w:lineRule="auto"/>
+        <w:rPr>
+          <w:rFonts w:ascii="Courier New" w:hAnsi="Courier New" w:cs="Courier New"/>
           <w:sz w:val="24"/>
           <w:szCs w:val="24"/>
         </w:rPr>
       </w:pPr>
-      <w:r>
-        <w:rPr>
-          <w:rFonts w:ascii="Courier New" w:hAnsi="Courier New" w:cs="Courier New"/>
-          <w:color w:val="000000"/>
-          <w:sz w:val="20"/>
-          <w:szCs w:val="20"/>
-        </w:rPr>
-        <w:t>SPS_LABELS = {</w:t>
-      </w:r>
-      <w:r>
-        <w:rPr>
-          <w:rFonts w:ascii="Courier New" w:hAnsi="Courier New" w:cs="Courier New"/>
-          <w:color w:val="A020F0"/>
-          <w:sz w:val="20"/>
-          <w:szCs w:val="20"/>
-        </w:rPr>
-        <w:t>'MPPT 1'</w:t>
-      </w:r>
-      <w:r>
-        <w:rPr>
-          <w:rFonts w:ascii="Courier New" w:hAnsi="Courier New" w:cs="Courier New"/>
-          <w:color w:val="000000"/>
-          <w:sz w:val="20"/>
-          <w:szCs w:val="20"/>
-        </w:rPr>
-        <w:t xml:space="preserve"> </w:t>
-      </w:r>
-      <w:r>
-        <w:rPr>
-          <w:rFonts w:ascii="Courier New" w:hAnsi="Courier New" w:cs="Courier New"/>
-          <w:color w:val="A020F0"/>
-          <w:sz w:val="20"/>
-          <w:szCs w:val="20"/>
-        </w:rPr>
-        <w:t>'MPPT 2'</w:t>
-      </w:r>
-      <w:r>
-        <w:rPr>
-          <w:rFonts w:ascii="Courier New" w:hAnsi="Courier New" w:cs="Courier New"/>
-          <w:color w:val="000000"/>
-          <w:sz w:val="20"/>
-          <w:szCs w:val="20"/>
-        </w:rPr>
-        <w:t xml:space="preserve"> </w:t>
-      </w:r>
-      <w:r>
-        <w:rPr>
-          <w:rFonts w:ascii="Courier New" w:hAnsi="Courier New" w:cs="Courier New"/>
-          <w:color w:val="A020F0"/>
-          <w:sz w:val="20"/>
-          <w:szCs w:val="20"/>
-        </w:rPr>
-        <w:t>'MPPT 3'</w:t>
-      </w:r>
-      <w:r>
-        <w:rPr>
-          <w:rFonts w:ascii="Courier New" w:hAnsi="Courier New" w:cs="Courier New"/>
-          <w:color w:val="000000"/>
-          <w:sz w:val="20"/>
-          <w:szCs w:val="20"/>
-        </w:rPr>
-        <w:t>};</w:t>
+    </w:p>
+    <w:p>
+      <w:r>
+        <w:t>After this, put the desired file to replay in the load statement. E.g. for the sample included:</w:t>
+      </w:r>
+    </w:p>
+    <w:p>
+      <w:pPr>
+        <w:autoSpaceDE w:val="0"/>
+        <w:autoSpaceDN w:val="0"/>
+        <w:adjustRightInd w:val="0"/>
+        <w:spacing w:after="0" w:line="240" w:lineRule="auto"/>
+        <w:rPr>
+          <w:rFonts w:ascii="Courier New" w:hAnsi="Courier New" w:cs="Courier New"/>
+          <w:color w:val="000000"/>
+          <w:sz w:val="20"/>
+          <w:szCs w:val="20"/>
+        </w:rPr>
+      </w:pPr>
+      <w:r>
+        <w:rPr>
+          <w:rFonts w:ascii="Courier New" w:hAnsi="Courier New" w:cs="Courier New"/>
+          <w:color w:val="000000"/>
+          <w:sz w:val="20"/>
+          <w:szCs w:val="20"/>
+        </w:rPr>
+        <w:t>load('</w:t>
+      </w:r>
+      <w:proofErr w:type="spellStart"/>
+      <w:r>
+        <w:rPr>
+          <w:rFonts w:ascii="Courier New" w:hAnsi="Courier New" w:cs="Courier New"/>
+          <w:color w:val="000000"/>
+          <w:sz w:val="20"/>
+          <w:szCs w:val="20"/>
+        </w:rPr>
+        <w:t>simulationData_MIST_sample.mat</w:t>
+      </w:r>
+      <w:proofErr w:type="spellEnd"/>
+      <w:r>
+        <w:rPr>
+          <w:rFonts w:ascii="Courier New" w:hAnsi="Courier New" w:cs="Courier New"/>
+          <w:color w:val="000000"/>
+          <w:sz w:val="20"/>
+          <w:szCs w:val="20"/>
+        </w:rPr>
+        <w:t>');</w:t>
+      </w:r>
+    </w:p>
+    <w:p>
+      <w:pPr>
+        <w:autoSpaceDE w:val="0"/>
+        <w:autoSpaceDN w:val="0"/>
+        <w:adjustRightInd w:val="0"/>
+        <w:spacing w:after="0" w:line="240" w:lineRule="auto"/>
+        <w:rPr>
+          <w:rFonts w:ascii="Courier New" w:hAnsi="Courier New" w:cs="Courier New"/>
+          <w:color w:val="000000"/>
+          <w:sz w:val="20"/>
+          <w:szCs w:val="20"/>
+        </w:rPr>
+      </w:pPr>
+    </w:p>
+    <w:p>
+      <w:r>
+        <w:t xml:space="preserve">By default, the software will replay one orbit and then stop. If you wish for it to instead </w:t>
+      </w:r>
+      <w:r>
+        <w:t xml:space="preserve">loop back and start from </w:t>
+      </w:r>
+      <w:r>
+        <w:t>the beginnin</w:t>
+      </w:r>
+      <w:r>
+        <w:t>g, add the optional input “true” when starting the GUI:</w:t>
+      </w:r>
+    </w:p>
+    <w:p>
+      <w:pPr>
+        <w:rPr>
+          <w:rFonts w:ascii="Courier New" w:hAnsi="Courier New" w:cs="Courier New"/>
+          <w:color w:val="000000"/>
+          <w:sz w:val="20"/>
+          <w:szCs w:val="20"/>
+        </w:rPr>
+      </w:pPr>
+      <w:r>
+        <w:t xml:space="preserve">Stop after one orbit: </w:t>
+      </w:r>
+      <w:proofErr w:type="spellStart"/>
+      <w:r>
+        <w:rPr>
+          <w:rFonts w:ascii="Courier New" w:hAnsi="Courier New" w:cs="Courier New"/>
+          <w:color w:val="000000"/>
+          <w:sz w:val="20"/>
+          <w:szCs w:val="20"/>
+        </w:rPr>
+        <w:t>Realtime_SPS_GUI</w:t>
+      </w:r>
+      <w:proofErr w:type="spellEnd"/>
+      <w:r>
+        <w:rPr>
+          <w:rFonts w:ascii="Courier New" w:hAnsi="Courier New" w:cs="Courier New"/>
+          <w:color w:val="000000"/>
+          <w:sz w:val="20"/>
+          <w:szCs w:val="20"/>
+        </w:rPr>
+        <w:t>(</w:t>
+      </w:r>
+      <w:proofErr w:type="spellStart"/>
+      <w:proofErr w:type="gramStart"/>
+      <w:r>
+        <w:rPr>
+          <w:rFonts w:ascii="Courier New" w:hAnsi="Courier New" w:cs="Courier New"/>
+          <w:color w:val="000000"/>
+          <w:sz w:val="20"/>
+          <w:szCs w:val="20"/>
+        </w:rPr>
+        <w:t>SPSs,simulationData</w:t>
+      </w:r>
+      <w:proofErr w:type="spellEnd"/>
+      <w:proofErr w:type="gramEnd"/>
+      <w:r>
+        <w:rPr>
+          <w:rFonts w:ascii="Courier New" w:hAnsi="Courier New" w:cs="Courier New"/>
+          <w:color w:val="000000"/>
+          <w:sz w:val="20"/>
+          <w:szCs w:val="20"/>
+        </w:rPr>
+        <w:t>);</w:t>
+      </w:r>
+    </w:p>
+    <w:p>
+      <w:pPr>
+        <w:rPr>
+          <w:rFonts w:ascii="Courier New" w:hAnsi="Courier New" w:cs="Courier New"/>
+          <w:color w:val="000000"/>
+          <w:sz w:val="20"/>
+          <w:szCs w:val="20"/>
+        </w:rPr>
+      </w:pPr>
+      <w:r>
+        <w:t>Loop back to beginning</w:t>
+      </w:r>
+      <w:r>
+        <w:t xml:space="preserve">: </w:t>
+      </w:r>
+      <w:proofErr w:type="spellStart"/>
+      <w:r>
+        <w:rPr>
+          <w:rFonts w:ascii="Courier New" w:hAnsi="Courier New" w:cs="Courier New"/>
+          <w:color w:val="000000"/>
+          <w:sz w:val="20"/>
+          <w:szCs w:val="20"/>
+        </w:rPr>
+        <w:t>Realtime_SPS_GUI</w:t>
+      </w:r>
+      <w:proofErr w:type="spellEnd"/>
+      <w:r>
+        <w:rPr>
+          <w:rFonts w:ascii="Courier New" w:hAnsi="Courier New" w:cs="Courier New"/>
+          <w:color w:val="000000"/>
+          <w:sz w:val="20"/>
+          <w:szCs w:val="20"/>
+        </w:rPr>
+        <w:t>(</w:t>
+      </w:r>
+      <w:proofErr w:type="spellStart"/>
+      <w:proofErr w:type="gramStart"/>
+      <w:r>
+        <w:rPr>
+          <w:rFonts w:ascii="Courier New" w:hAnsi="Courier New" w:cs="Courier New"/>
+          <w:color w:val="000000"/>
+          <w:sz w:val="20"/>
+          <w:szCs w:val="20"/>
+        </w:rPr>
+        <w:t>SPSs,simulationData</w:t>
+      </w:r>
+      <w:proofErr w:type="gramEnd"/>
+      <w:r>
+        <w:rPr>
+          <w:rFonts w:ascii="Courier New" w:hAnsi="Courier New" w:cs="Courier New"/>
+          <w:color w:val="000000"/>
+          <w:sz w:val="20"/>
+          <w:szCs w:val="20"/>
+        </w:rPr>
+        <w:t>,true</w:t>
+      </w:r>
+      <w:proofErr w:type="spellEnd"/>
+      <w:r>
+        <w:rPr>
+          <w:rFonts w:ascii="Courier New" w:hAnsi="Courier New" w:cs="Courier New"/>
+          <w:color w:val="000000"/>
+          <w:sz w:val="20"/>
+          <w:szCs w:val="20"/>
+        </w:rPr>
+        <w:t>);</w:t>
       </w:r>
     </w:p>
     <w:p>
@@ -347,6 +575,7 @@
         <w:rPr>
           <w:noProof/>
         </w:rPr>
+        <w:lastRenderedPageBreak/>
         <w:drawing>
           <wp:inline distT="0" distB="0" distL="0" distR="0">
             <wp:extent cx="5730875" cy="3041015"/>
@@ -399,7 +628,6 @@
     </w:p>
     <w:p>
       <w:r>
-        <w:lastRenderedPageBreak/>
         <w:t xml:space="preserve">The top part of this GUI shows one plot window for each SPS. What is shown here is always the curve which is programmed into that SPS. If it is blank like here the SPS is disabled. </w:t>
       </w:r>
       <w:r>
@@ -421,7 +649,15 @@
         <w:t xml:space="preserve"> </w:t>
       </w:r>
       <w:r>
-        <w:t>Press “Play” and you should soon see IV curves appearing. At any time, pressing “Pause” will halt the simulation but keep the current output active. It should look like this:</w:t>
+        <w:t>Press “Play</w:t>
+      </w:r>
+      <w:proofErr w:type="gramStart"/>
+      <w:r>
+        <w:t>”</w:t>
+      </w:r>
+      <w:proofErr w:type="gramEnd"/>
+      <w:r>
+        <w:t xml:space="preserve"> and you should soon see IV curves appearing. At any time, pressing “Pause” will halt the simulation but keep the current output active. It should look like this:</w:t>
       </w:r>
     </w:p>
     <w:p>
@@ -495,24 +731,38 @@
         <w:pStyle w:val="Heading1"/>
       </w:pPr>
       <w:r>
+        <w:lastRenderedPageBreak/>
         <w:t>Shutting down</w:t>
       </w:r>
     </w:p>
     <w:p>
       <w:r>
-        <w:t>When finished the program will disable the outputs. If you want to finish early, press “Disable Output”</w:t>
-      </w:r>
-      <w:r>
-        <w:t>. Read the display on the SPS, it should read (almost) 0A of current. Disconnect it from the satellite power system before unplugging the power to the SPS. C</w:t>
-      </w:r>
-      <w:r>
-        <w:t xml:space="preserve">lose the Matlab window </w:t>
-      </w:r>
-      <w:r>
-        <w:t>(If you have unplugged the SPS power, you will get an error message in Matlab, this is expected).</w:t>
+        <w:t>When finished the program will disable the outputs. If you want to finish early, press “Disable Output”. Read the display on the SPS, it should read (almost) 0</w:t>
+      </w:r>
+      <w:r>
+        <w:t>A</w:t>
       </w:r>
       <w:bookmarkStart w:id="0" w:name="_GoBack"/>
       <w:bookmarkEnd w:id="0"/>
+      <w:r>
+        <w:t xml:space="preserve"> of current. Disconnect it from the satellite power system before unplugging the power to the SPS. Close the </w:t>
+      </w:r>
+      <w:proofErr w:type="spellStart"/>
+      <w:r>
+        <w:t>Matlab</w:t>
+      </w:r>
+      <w:proofErr w:type="spellEnd"/>
+      <w:r>
+        <w:t xml:space="preserve"> window (If you have unplugged the SPS power, you will get an error message in </w:t>
+      </w:r>
+      <w:proofErr w:type="spellStart"/>
+      <w:r>
+        <w:t>Matlab</w:t>
+      </w:r>
+      <w:proofErr w:type="spellEnd"/>
+      <w:r>
+        <w:t>, this is expected).</w:t>
+      </w:r>
     </w:p>
     <w:sectPr>
       <w:pgSz w:w="11906" w:h="16838"/>
@@ -525,7 +775,7 @@
 </file>
 
 <file path=word/styles.xml><?xml version="1.0" encoding="utf-8"?>
-<w:styles xmlns:mc="http://schemas.openxmlformats.org/markup-compatibility/2006" xmlns:r="http://schemas.openxmlformats.org/officeDocument/2006/relationships" xmlns:w="http://schemas.openxmlformats.org/wordprocessingml/2006/main" xmlns:w14="http://schemas.microsoft.com/office/word/2010/wordml" xmlns:w15="http://schemas.microsoft.com/office/word/2012/wordml" xmlns:w16se="http://schemas.microsoft.com/office/word/2015/wordml/symex" mc:Ignorable="w14 w15 w16se">
+<w:styles xmlns:mc="http://schemas.openxmlformats.org/markup-compatibility/2006" xmlns:r="http://schemas.openxmlformats.org/officeDocument/2006/relationships" xmlns:w="http://schemas.openxmlformats.org/wordprocessingml/2006/main" xmlns:w14="http://schemas.microsoft.com/office/word/2010/wordml" xmlns:w15="http://schemas.microsoft.com/office/word/2012/wordml" xmlns:w16cid="http://schemas.microsoft.com/office/word/2016/wordml/cid" xmlns:w16se="http://schemas.microsoft.com/office/word/2015/wordml/symex" mc:Ignorable="w14 w15 w16se w16cid">
   <w:docDefaults>
     <w:rPrDefault>
       <w:rPr>

</xml_diff>